<commit_message>
Arreglo BD, TXT, XML y EXCEPCIONES
</commit_message>
<xml_diff>
--- a/RecuperatoriosTP/Trabajo Practico Nº4/JuanMartinDorso.Trabajo Practico Nº4.docx
+++ b/RecuperatoriosTP/Trabajo Practico Nº4/JuanMartinDorso.Trabajo Practico Nº4.docx
@@ -1,6 +1,6 @@
 
 <file path=word/document.xml><?xml version="1.0" encoding="utf-8"?>
-<w:document xmlns:wpc="http://schemas.microsoft.com/office/word/2010/wordprocessingCanvas" xmlns:cx="http://schemas.microsoft.com/office/drawing/2014/chartex" xmlns:mc="http://schemas.openxmlformats.org/markup-compatibility/2006" xmlns:o="urn:schemas-microsoft-com:office:office" xmlns:r="http://schemas.openxmlformats.org/officeDocument/2006/relationships" xmlns:m="http://schemas.openxmlformats.org/officeDocument/2006/math" xmlns:v="urn:schemas-microsoft-com:vml" xmlns:wp14="http://schemas.microsoft.com/office/word/2010/wordprocessingDrawing" xmlns:wp="http://schemas.openxmlformats.org/drawingml/2006/wordprocessingDrawing" xmlns:w10="urn:schemas-microsoft-com:office:word" xmlns:w="http://schemas.openxmlformats.org/wordprocessingml/2006/main" xmlns:w14="http://schemas.microsoft.com/office/word/2010/wordml" xmlns:w15="http://schemas.microsoft.com/office/word/2012/wordml" xmlns:w16se="http://schemas.microsoft.com/office/word/2015/wordml/symex" xmlns:wpg="http://schemas.microsoft.com/office/word/2010/wordprocessingGroup" xmlns:wpi="http://schemas.microsoft.com/office/word/2010/wordprocessingInk" xmlns:wne="http://schemas.microsoft.com/office/word/2006/wordml" xmlns:wps="http://schemas.microsoft.com/office/word/2010/wordprocessingShape" mc:Ignorable="w14 w15 w16se wp14">
+<w:document xmlns:wpc="http://schemas.microsoft.com/office/word/2010/wordprocessingCanvas" xmlns:cx="http://schemas.microsoft.com/office/drawing/2014/chartex" xmlns:cx1="http://schemas.microsoft.com/office/drawing/2015/9/8/chartex" xmlns:cx2="http://schemas.microsoft.com/office/drawing/2015/10/21/chartex" xmlns:cx3="http://schemas.microsoft.com/office/drawing/2016/5/9/chartex" xmlns:cx4="http://schemas.microsoft.com/office/drawing/2016/5/10/chartex" xmlns:cx5="http://schemas.microsoft.com/office/drawing/2016/5/11/chartex" xmlns:cx6="http://schemas.microsoft.com/office/drawing/2016/5/12/chartex" xmlns:cx7="http://schemas.microsoft.com/office/drawing/2016/5/13/chartex" xmlns:cx8="http://schemas.microsoft.com/office/drawing/2016/5/14/chartex" xmlns:mc="http://schemas.openxmlformats.org/markup-compatibility/2006" xmlns:aink="http://schemas.microsoft.com/office/drawing/2016/ink" xmlns:am3d="http://schemas.microsoft.com/office/drawing/2017/model3d" xmlns:o="urn:schemas-microsoft-com:office:office" xmlns:r="http://schemas.openxmlformats.org/officeDocument/2006/relationships" xmlns:m="http://schemas.openxmlformats.org/officeDocument/2006/math" xmlns:v="urn:schemas-microsoft-com:vml" xmlns:wp14="http://schemas.microsoft.com/office/word/2010/wordprocessingDrawing" xmlns:wp="http://schemas.openxmlformats.org/drawingml/2006/wordprocessingDrawing" xmlns:w10="urn:schemas-microsoft-com:office:word" xmlns:w="http://schemas.openxmlformats.org/wordprocessingml/2006/main" xmlns:w14="http://schemas.microsoft.com/office/word/2010/wordml" xmlns:w15="http://schemas.microsoft.com/office/word/2012/wordml" xmlns:w16cex="http://schemas.microsoft.com/office/word/2018/wordml/cex" xmlns:w16cid="http://schemas.microsoft.com/office/word/2016/wordml/cid" xmlns:w16="http://schemas.microsoft.com/office/word/2018/wordml" xmlns:w16se="http://schemas.microsoft.com/office/word/2015/wordml/symex" xmlns:wpg="http://schemas.microsoft.com/office/word/2010/wordprocessingGroup" xmlns:wpi="http://schemas.microsoft.com/office/word/2010/wordprocessingInk" xmlns:wne="http://schemas.microsoft.com/office/word/2006/wordml" xmlns:wps="http://schemas.microsoft.com/office/word/2010/wordprocessingShape" mc:Ignorable="w14 w15 w16se w16cid w16 w16cex wp14">
   <w:body>
     <w:p>
       <w:pPr>
@@ -29,7 +29,15 @@
         <w:jc w:val="center"/>
       </w:pPr>
       <w:r>
-        <w:t>La idea de este programa es el control de una empresa, más que nada en el ámbito interno, en donde el form nos muestra datos que sirven para nosotros dueños, y no hacia los clientes. Igualmente incluyo una pequeña muestra de la empresa al cliente mediante consola, en donde oculto datos como a cuanto compramos el calzado antes de revender o cuanta ganancia sacamos por el mismo.</w:t>
+        <w:t xml:space="preserve">La idea de este programa es el control de una empresa, más que nada en el ámbito interno, en donde el </w:t>
+      </w:r>
+      <w:proofErr w:type="spellStart"/>
+      <w:r>
+        <w:t>form</w:t>
+      </w:r>
+      <w:proofErr w:type="spellEnd"/>
+      <w:r>
+        <w:t xml:space="preserve"> nos muestra datos que sirven para nosotros dueños, y no hacia los clientes. Igualmente incluyo una pequeña muestra de la empresa al cliente mediante consola, en donde oculto datos como a cuanto compramos el calzado antes de revender o cuanta ganancia sacamos por el mismo.</w:t>
       </w:r>
     </w:p>
     <w:p>
@@ -39,7 +47,7 @@
           <w:lang w:eastAsia="es-ES"/>
         </w:rPr>
         <w:drawing>
-          <wp:anchor distT="0" distB="0" distL="114300" distR="114300" simplePos="0" relativeHeight="251658240" behindDoc="0" locked="0" layoutInCell="1" allowOverlap="1" wp14:anchorId="7AE160B3" wp14:editId="3347B76D">
+          <wp:anchor distT="0" distB="0" distL="114300" distR="114300" simplePos="0" relativeHeight="251658240" behindDoc="0" locked="0" layoutInCell="1" allowOverlap="1" wp14:anchorId="3D7F6934" wp14:editId="5BF3BA11">
             <wp:simplePos x="0" y="0"/>
             <wp:positionH relativeFrom="margin">
               <wp:align>center</wp:align>
@@ -186,7 +194,7 @@
           <w:lang w:eastAsia="es-ES"/>
         </w:rPr>
         <w:drawing>
-          <wp:anchor distT="0" distB="0" distL="114300" distR="114300" simplePos="0" relativeHeight="251659264" behindDoc="0" locked="0" layoutInCell="1" allowOverlap="1" wp14:anchorId="6DF7CD85" wp14:editId="5694651F">
+          <wp:anchor distT="0" distB="0" distL="114300" distR="114300" simplePos="0" relativeHeight="251659264" behindDoc="0" locked="0" layoutInCell="1" allowOverlap="1" wp14:anchorId="303617A3" wp14:editId="26358C8D">
             <wp:simplePos x="0" y="0"/>
             <wp:positionH relativeFrom="margin">
               <wp:align>left</wp:align>
@@ -241,20 +249,30 @@
           </wp:anchor>
         </w:drawing>
       </w:r>
+      <w:proofErr w:type="spellStart"/>
       <w:r>
         <w:rPr>
           <w:b/>
           <w:i/>
           <w:sz w:val="28"/>
         </w:rPr>
-        <w:t>CalzadoForm: (Proyecto de inicio de la solución)</w:t>
-      </w:r>
+        <w:t>CalzadoForm</w:t>
+      </w:r>
+      <w:proofErr w:type="spellEnd"/>
       <w:r>
         <w:rPr>
           <w:b/>
           <w:i/>
           <w:sz w:val="28"/>
         </w:rPr>
+        <w:t>: (Proyecto de inicio de la solución)</w:t>
+      </w:r>
+      <w:r>
+        <w:rPr>
+          <w:b/>
+          <w:i/>
+          <w:sz w:val="28"/>
+        </w:rPr>
         <w:br/>
       </w:r>
       <w:r>
@@ -267,7 +285,15 @@
         <w:t>5</w:t>
       </w:r>
       <w:r>
-        <w:t xml:space="preserve"> forms, en el principal que se ve a continuación, carga a partir de la </w:t>
+        <w:t xml:space="preserve"> </w:t>
+      </w:r>
+      <w:proofErr w:type="spellStart"/>
+      <w:r>
+        <w:t>forms</w:t>
+      </w:r>
+      <w:proofErr w:type="spellEnd"/>
+      <w:r>
+        <w:t xml:space="preserve">, en el principal que se ve a continuación, carga a partir de la </w:t>
       </w:r>
       <w:r>
         <w:rPr>
@@ -291,10 +317,18 @@
         <w:t xml:space="preserve">, </w:t>
       </w:r>
       <w:r>
-        <w:t>2 tablas, que vendrían a funcionar como 2 empresa paralelas con datos generados aleatoriamente</w:t>
-      </w:r>
-      <w:r>
-        <w:t>(por eso la descripciones con palabras en latín a modo de prueba)</w:t>
+        <w:t xml:space="preserve">2 tablas, que vendrían a funcionar como 2 empresa paralelas con datos generados </w:t>
+      </w:r>
+      <w:proofErr w:type="gramStart"/>
+      <w:r>
+        <w:t>aleatoriamente</w:t>
+      </w:r>
+      <w:r>
+        <w:t>(</w:t>
+      </w:r>
+      <w:proofErr w:type="gramEnd"/>
+      <w:r>
+        <w:t>por eso la descripciones con palabras en latín a modo de prueba)</w:t>
       </w:r>
       <w:r>
         <w:t xml:space="preserve">, 1 de botines y otra de zapatillas. Estas empresas son cargadas en el evento load del formulario, </w:t>
@@ -303,24 +337,24 @@
         <w:t>así</w:t>
       </w:r>
       <w:r>
-        <w:t xml:space="preserve"> que es independiente el orden en cual toquemos los botones, los 3 deberían funcionar. </w:t>
-      </w:r>
-    </w:p>
-    <w:p/>
-    <w:p/>
-    <w:p/>
-    <w:p/>
-    <w:p/>
-    <w:p/>
-    <w:p/>
-    <w:p/>
-    <w:p/>
-    <w:p/>
-    <w:p>
-      <w:pPr>
-        <w:rPr>
-          <w:b/>
-          <w:i/>
+        <w:t xml:space="preserve"> que es independiente el orden en cual toquemos los botones, los 3 deberían funcionar.</w:t>
+      </w:r>
+    </w:p>
+    <w:p/>
+    <w:p/>
+    <w:p/>
+    <w:p/>
+    <w:p/>
+    <w:p/>
+    <w:p/>
+    <w:p/>
+    <w:p/>
+    <w:p/>
+    <w:p>
+      <w:pPr>
+        <w:rPr>
+          <w:bCs/>
+          <w:iCs/>
         </w:rPr>
       </w:pPr>
       <w:r>
@@ -329,17 +363,105 @@
           <w:i/>
         </w:rPr>
         <w:lastRenderedPageBreak/>
-        <w:t>Al hacer click en agregar</w:t>
-      </w:r>
-      <w:r>
-        <w:t xml:space="preserve">, agregamos a la empresa que corresponda un producto (no así a la BD, que solo se usa para cargar datos, pero no agregamos datos en ella). Al agregarlo, solo podemos fijar el talle y el precio, el resto de los campos siguen con aleatoriedad mediante randoms. </w:t>
-      </w:r>
-      <w:r>
-        <w:rPr>
-          <w:b/>
-          <w:i/>
-        </w:rPr>
-        <w:t>Si entramos al form datos y no cargamos nada, lanzara la excepetion de talle o precio invalido.</w:t>
+        <w:t xml:space="preserve">Al hacer </w:t>
+      </w:r>
+      <w:proofErr w:type="spellStart"/>
+      <w:proofErr w:type="gramStart"/>
+      <w:r>
+        <w:rPr>
+          <w:b/>
+          <w:i/>
+        </w:rPr>
+        <w:t>click</w:t>
+      </w:r>
+      <w:proofErr w:type="spellEnd"/>
+      <w:proofErr w:type="gramEnd"/>
+      <w:r>
+        <w:rPr>
+          <w:b/>
+          <w:i/>
+        </w:rPr>
+        <w:t xml:space="preserve"> en agregar</w:t>
+      </w:r>
+      <w:r>
+        <w:t xml:space="preserve">, agregamos a la empresa que corresponda un producto (no así a la BD, que solo se usa para cargar datos, pero no agregamos datos en ella). Al agregarlo, solo podemos fijar el talle y el precio, el resto de los campos siguen con aleatoriedad mediante </w:t>
+      </w:r>
+      <w:proofErr w:type="spellStart"/>
+      <w:r>
+        <w:t>randoms</w:t>
+      </w:r>
+      <w:proofErr w:type="spellEnd"/>
+      <w:r>
+        <w:t xml:space="preserve">. </w:t>
+      </w:r>
+      <w:r>
+        <w:rPr>
+          <w:b/>
+          <w:i/>
+        </w:rPr>
+        <w:t xml:space="preserve">Si entramos al </w:t>
+      </w:r>
+      <w:proofErr w:type="spellStart"/>
+      <w:r>
+        <w:rPr>
+          <w:b/>
+          <w:i/>
+        </w:rPr>
+        <w:t>form</w:t>
+      </w:r>
+      <w:proofErr w:type="spellEnd"/>
+      <w:r>
+        <w:rPr>
+          <w:b/>
+          <w:i/>
+        </w:rPr>
+        <w:t xml:space="preserve"> datos y no cargamos nada, </w:t>
+      </w:r>
+      <w:r>
+        <w:rPr>
+          <w:b/>
+          <w:i/>
+        </w:rPr>
+        <w:t xml:space="preserve">te hará reingresar los datos y si cancelas, se cerrara. </w:t>
+      </w:r>
+      <w:r>
+        <w:rPr>
+          <w:bCs/>
+          <w:iCs/>
+        </w:rPr>
+        <w:t xml:space="preserve">Al agregar se guarda en </w:t>
+      </w:r>
+      <w:proofErr w:type="spellStart"/>
+      <w:r>
+        <w:rPr>
+          <w:bCs/>
+          <w:iCs/>
+        </w:rPr>
+        <w:t>xml</w:t>
+      </w:r>
+      <w:proofErr w:type="spellEnd"/>
+      <w:r>
+        <w:rPr>
+          <w:bCs/>
+          <w:iCs/>
+        </w:rPr>
+        <w:t xml:space="preserve"> los datos del </w:t>
+      </w:r>
+      <w:proofErr w:type="spellStart"/>
+      <w:r>
+        <w:rPr>
+          <w:bCs/>
+          <w:iCs/>
+        </w:rPr>
+        <w:t>botin</w:t>
+      </w:r>
+      <w:proofErr w:type="spellEnd"/>
+      <w:r>
+        <w:rPr>
+          <w:bCs/>
+          <w:iCs/>
+        </w:rPr>
+        <w:t>/zapatilla.</w:t>
       </w:r>
     </w:p>
     <w:p>
@@ -349,7 +471,7 @@
           <w:lang w:eastAsia="es-ES"/>
         </w:rPr>
         <w:drawing>
-          <wp:anchor distT="0" distB="0" distL="114300" distR="114300" simplePos="0" relativeHeight="251660288" behindDoc="0" locked="0" layoutInCell="1" allowOverlap="1">
+          <wp:anchor distT="0" distB="0" distL="114300" distR="114300" simplePos="0" relativeHeight="251660288" behindDoc="0" locked="0" layoutInCell="1" allowOverlap="1" wp14:anchorId="6F5DC9DF" wp14:editId="77A19A11">
             <wp:simplePos x="0" y="0"/>
             <wp:positionH relativeFrom="margin">
               <wp:align>center</wp:align>
@@ -429,27 +551,181 @@
         <w:t>, automáticamente se venderán t</w:t>
       </w:r>
       <w:r>
-        <w:t>odas las zapatillas con talle superior al 40 (en caso de apretar el botón que corresponda a ese tipo de calzado) y sino se venderan los botines con precio de venta superior a $12mil. Nos informa con un messagebox lo que va a suceder (dependiendo que botón toquemos) y automáticamente nos abre un formulario de ventas según el tipo y nos va mostrando mediante Eventos e Hilos 1x1 las ventas realizadas de la empresa. Al cerrar este form, se confirman las ventas y volvemos al formulario principal para seguir operando</w:t>
-      </w:r>
-    </w:p>
-    <w:p>
+        <w:t xml:space="preserve">odas </w:t>
+      </w:r>
+      <w:r>
+        <w:rPr>
+          <w:b/>
+          <w:bCs/>
+        </w:rPr>
+        <w:t>las zapatillas</w:t>
+      </w:r>
+      <w:r>
+        <w:t xml:space="preserve"> con talle superior al 40</w:t>
+      </w:r>
       <w:r>
         <w:t xml:space="preserve"> </w:t>
       </w:r>
-    </w:p>
-    <w:p/>
-    <w:p/>
-    <w:p/>
-    <w:p>
-      <w:r>
+      <w:r>
+        <w:rPr>
+          <w:i/>
+          <w:iCs/>
+          <w:sz w:val="18"/>
+          <w:szCs w:val="18"/>
+        </w:rPr>
+        <w:t>(recordar que los talles validos son del 30 al 46)</w:t>
+      </w:r>
+      <w:r>
+        <w:rPr>
+          <w:sz w:val="18"/>
+          <w:szCs w:val="18"/>
+        </w:rPr>
+        <w:t xml:space="preserve"> </w:t>
+      </w:r>
+      <w:r>
+        <w:t xml:space="preserve">(en caso de apretar el botón que corresponda a ese tipo de calzado) y </w:t>
+      </w:r>
+      <w:proofErr w:type="spellStart"/>
+      <w:r>
+        <w:t>sino</w:t>
+      </w:r>
+      <w:proofErr w:type="spellEnd"/>
+      <w:r>
+        <w:t xml:space="preserve"> se </w:t>
+      </w:r>
+      <w:proofErr w:type="spellStart"/>
+      <w:r>
+        <w:t>venderan</w:t>
+      </w:r>
+      <w:proofErr w:type="spellEnd"/>
+      <w:r>
+        <w:t xml:space="preserve"> </w:t>
+      </w:r>
+      <w:r>
+        <w:rPr>
+          <w:b/>
+          <w:bCs/>
+        </w:rPr>
+        <w:t>los botines</w:t>
+      </w:r>
+      <w:r>
+        <w:t xml:space="preserve"> con precio de venta superior a $12mil. Nos informa con un </w:t>
+      </w:r>
+      <w:proofErr w:type="spellStart"/>
+      <w:r>
+        <w:t>messagebox</w:t>
+      </w:r>
+      <w:proofErr w:type="spellEnd"/>
+      <w:r>
+        <w:t xml:space="preserve"> lo que va a suceder (dependiendo que botón toquemos) y automáticamente nos abre un formulario de ventas según el tipo y nos va mostrando mediante Eventos e Hilos 1x1 las ventas realizadas de la empresa. Al cerrar este </w:t>
+      </w:r>
+      <w:proofErr w:type="spellStart"/>
+      <w:r>
+        <w:t>form</w:t>
+      </w:r>
+      <w:proofErr w:type="spellEnd"/>
+      <w:r>
+        <w:t>, se confirman las ventas y volvemos al formulario principal para seguir operando</w:t>
+      </w:r>
+    </w:p>
+    <w:p>
+      <w:r>
+        <w:t xml:space="preserve"> </w:t>
+      </w:r>
+    </w:p>
+    <w:p>
+      <w:r>
+        <w:rPr>
+          <w:noProof/>
+        </w:rPr>
         <w:drawing>
-          <wp:anchor distT="0" distB="0" distL="114300" distR="114300" simplePos="0" relativeHeight="251664384" behindDoc="0" locked="0" layoutInCell="1" allowOverlap="1" wp14:anchorId="0BE0387C" wp14:editId="33E39549">
+          <wp:anchor distT="0" distB="0" distL="114300" distR="114300" simplePos="0" relativeHeight="251665408" behindDoc="1" locked="0" layoutInCell="1" allowOverlap="1" wp14:anchorId="5ED59BAE" wp14:editId="5A7C6AB4">
+            <wp:simplePos x="0" y="0"/>
+            <wp:positionH relativeFrom="column">
+              <wp:posOffset>334328</wp:posOffset>
+            </wp:positionH>
+            <wp:positionV relativeFrom="paragraph">
+              <wp:posOffset>23495</wp:posOffset>
+            </wp:positionV>
+            <wp:extent cx="4663440" cy="1676743"/>
+            <wp:effectExtent l="0" t="0" r="3810" b="0"/>
+            <wp:wrapNone/>
+            <wp:docPr id="6" name="Imagen 6"/>
+            <wp:cNvGraphicFramePr>
+              <a:graphicFrameLocks xmlns:a="http://schemas.openxmlformats.org/drawingml/2006/main" noChangeAspect="1"/>
+            </wp:cNvGraphicFramePr>
+            <a:graphic xmlns:a="http://schemas.openxmlformats.org/drawingml/2006/main">
+              <a:graphicData uri="http://schemas.openxmlformats.org/drawingml/2006/picture">
+                <pic:pic xmlns:pic="http://schemas.openxmlformats.org/drawingml/2006/picture">
+                  <pic:nvPicPr>
+                    <pic:cNvPr id="1" name=""/>
+                    <pic:cNvPicPr/>
+                  </pic:nvPicPr>
+                  <pic:blipFill rotWithShape="1">
+                    <a:blip r:embed="rId9">
+                      <a:extLst>
+                        <a:ext uri="{28A0092B-C50C-407E-A947-70E740481C1C}">
+                          <a14:useLocalDpi xmlns:a14="http://schemas.microsoft.com/office/drawing/2010/main" val="0"/>
+                        </a:ext>
+                      </a:extLst>
+                    </a:blip>
+                    <a:srcRect l="37958" t="42642" r="36924" b="41304"/>
+                    <a:stretch/>
+                  </pic:blipFill>
+                  <pic:spPr bwMode="auto">
+                    <a:xfrm>
+                      <a:off x="0" y="0"/>
+                      <a:ext cx="4663440" cy="1676743"/>
+                    </a:xfrm>
+                    <a:prstGeom prst="rect">
+                      <a:avLst/>
+                    </a:prstGeom>
+                    <a:ln>
+                      <a:noFill/>
+                    </a:ln>
+                    <a:extLst>
+                      <a:ext uri="{53640926-AAD7-44D8-BBD7-CCE9431645EC}">
+                        <a14:shadowObscured xmlns:a14="http://schemas.microsoft.com/office/drawing/2010/main"/>
+                      </a:ext>
+                    </a:extLst>
+                  </pic:spPr>
+                </pic:pic>
+              </a:graphicData>
+            </a:graphic>
+            <wp14:sizeRelH relativeFrom="page">
+              <wp14:pctWidth>0</wp14:pctWidth>
+            </wp14:sizeRelH>
+            <wp14:sizeRelV relativeFrom="page">
+              <wp14:pctHeight>0</wp14:pctHeight>
+            </wp14:sizeRelV>
+          </wp:anchor>
+        </w:drawing>
+      </w:r>
+    </w:p>
+    <w:p/>
+    <w:p/>
+    <w:p/>
+    <w:p/>
+    <w:p/>
+    <w:p>
+      <w:pPr>
+        <w:rPr>
+          <w:b/>
+          <w:i/>
+        </w:rPr>
+      </w:pPr>
+      <w:r>
+        <w:rPr>
+          <w:noProof/>
+        </w:rPr>
+        <w:drawing>
+          <wp:anchor distT="0" distB="0" distL="114300" distR="114300" simplePos="0" relativeHeight="251664384" behindDoc="0" locked="0" layoutInCell="1" allowOverlap="1" wp14:anchorId="02D06BD5" wp14:editId="22AE585E">
             <wp:simplePos x="0" y="0"/>
             <wp:positionH relativeFrom="margin">
-              <wp:align>center</wp:align>
+              <wp:posOffset>404495</wp:posOffset>
             </wp:positionH>
             <wp:positionV relativeFrom="paragraph">
-              <wp:posOffset>100965</wp:posOffset>
+              <wp:posOffset>272415</wp:posOffset>
             </wp:positionV>
             <wp:extent cx="4591050" cy="1691640"/>
             <wp:effectExtent l="0" t="0" r="0" b="3810"/>
@@ -466,7 +742,7 @@
                     <pic:cNvPicPr/>
                   </pic:nvPicPr>
                   <pic:blipFill rotWithShape="1">
-                    <a:blip r:embed="rId9">
+                    <a:blip r:embed="rId10">
                       <a:extLst>
                         <a:ext uri="{28A0092B-C50C-407E-A947-70E740481C1C}">
                           <a14:useLocalDpi xmlns:a14="http://schemas.microsoft.com/office/drawing/2010/main" val="0"/>
@@ -506,31 +782,22 @@
         </w:drawing>
       </w:r>
     </w:p>
-    <w:p/>
-    <w:p/>
-    <w:p>
-      <w:pPr>
-        <w:rPr>
-          <w:b/>
-          <w:i/>
-        </w:rPr>
-      </w:pPr>
-    </w:p>
-    <w:p>
-      <w:pPr>
-        <w:rPr>
-          <w:b/>
-          <w:i/>
-        </w:rPr>
-      </w:pPr>
-      <w:r>
-        <w:rPr>
-          <w:b/>
-          <w:i/>
+    <w:p>
+      <w:pPr>
+        <w:rPr>
+          <w:b/>
+          <w:i/>
+        </w:rPr>
+      </w:pPr>
+      <w:r>
+        <w:rPr>
+          <w:b/>
+          <w:i/>
+          <w:noProof/>
         </w:rPr>
         <w:lastRenderedPageBreak/>
         <w:drawing>
-          <wp:inline distT="0" distB="0" distL="0" distR="0" wp14:anchorId="0BFBC102" wp14:editId="44DA4BAA">
+          <wp:inline distT="0" distB="0" distL="0" distR="0" wp14:anchorId="0573F57A" wp14:editId="4C9CF095">
             <wp:extent cx="5400040" cy="1351915"/>
             <wp:effectExtent l="0" t="0" r="0" b="635"/>
             <wp:docPr id="11" name="Imagen 11"/>
@@ -545,7 +812,7 @@
                     <pic:cNvPicPr/>
                   </pic:nvPicPr>
                   <pic:blipFill>
-                    <a:blip r:embed="rId10"/>
+                    <a:blip r:embed="rId11"/>
                     <a:stretch>
                       <a:fillRect/>
                     </a:stretch>
@@ -573,7 +840,7 @@
           <w:lang w:eastAsia="es-ES"/>
         </w:rPr>
         <w:drawing>
-          <wp:anchor distT="0" distB="0" distL="114300" distR="114300" simplePos="0" relativeHeight="251661312" behindDoc="0" locked="0" layoutInCell="1" allowOverlap="1" wp14:anchorId="7B0AC75B" wp14:editId="678EDDD9">
+          <wp:anchor distT="0" distB="0" distL="114300" distR="114300" simplePos="0" relativeHeight="251661312" behindDoc="0" locked="0" layoutInCell="1" allowOverlap="1" wp14:anchorId="3BC664DD" wp14:editId="451838DE">
             <wp:simplePos x="0" y="0"/>
             <wp:positionH relativeFrom="margin">
               <wp:align>center</wp:align>
@@ -596,7 +863,7 @@
                     <pic:cNvPicPr/>
                   </pic:nvPicPr>
                   <pic:blipFill>
-                    <a:blip r:embed="rId11">
+                    <a:blip r:embed="rId12">
                       <a:extLst>
                         <a:ext uri="{28A0092B-C50C-407E-A947-70E740481C1C}">
                           <a14:useLocalDpi xmlns:a14="http://schemas.microsoft.com/office/drawing/2010/main" val="0"/>
@@ -685,7 +952,15 @@
         </w:tabs>
       </w:pPr>
       <w:r>
-        <w:t>Al cerrar el form principal, se guardará en escritorio, 2 archivos de texto, los cuales corresponden cada uno a su respectiva empresa.</w:t>
+        <w:t xml:space="preserve">Al cerrar el </w:t>
+      </w:r>
+      <w:proofErr w:type="spellStart"/>
+      <w:r>
+        <w:t>form</w:t>
+      </w:r>
+      <w:proofErr w:type="spellEnd"/>
+      <w:r>
+        <w:t xml:space="preserve"> principal, se guardará en escritorio, 2 archivos de texto, los cuales corresponden cada uno a su respectiva empresa.</w:t>
       </w:r>
     </w:p>
     <w:p>
@@ -718,14 +993,46 @@
           <w:b/>
           <w:i/>
         </w:rPr>
-        <w:t>métodos genéricos</w:t>
-      </w:r>
-      <w:r>
-        <w:rPr>
-          <w:b/>
-          <w:i/>
-        </w:rPr>
-        <w:t>(en empresa, el método sumarCalzado)</w:t>
+        <w:t xml:space="preserve">métodos </w:t>
+      </w:r>
+      <w:proofErr w:type="gramStart"/>
+      <w:r>
+        <w:rPr>
+          <w:b/>
+          <w:i/>
+        </w:rPr>
+        <w:t>genéricos</w:t>
+      </w:r>
+      <w:r>
+        <w:rPr>
+          <w:b/>
+          <w:i/>
+        </w:rPr>
+        <w:t>(</w:t>
+      </w:r>
+      <w:proofErr w:type="gramEnd"/>
+      <w:r>
+        <w:rPr>
+          <w:b/>
+          <w:i/>
+        </w:rPr>
+        <w:t xml:space="preserve">en empresa, el método </w:t>
+      </w:r>
+      <w:proofErr w:type="spellStart"/>
+      <w:r>
+        <w:rPr>
+          <w:b/>
+          <w:i/>
+        </w:rPr>
+        <w:t>sumarCalzado</w:t>
+      </w:r>
+      <w:proofErr w:type="spellEnd"/>
+      <w:r>
+        <w:rPr>
+          <w:b/>
+          <w:i/>
+        </w:rPr>
+        <w:t>)</w:t>
       </w:r>
       <w:r>
         <w:t xml:space="preserve">, </w:t>
@@ -758,340 +1065,10 @@
         </w:rPr>
         <w:lastRenderedPageBreak/>
         <w:drawing>
-          <wp:inline distT="0" distB="0" distL="0" distR="0" wp14:anchorId="00546A74" wp14:editId="18BBD6C6">
+          <wp:inline distT="0" distB="0" distL="0" distR="0" wp14:anchorId="4D4A7A88" wp14:editId="3D4BA419">
             <wp:extent cx="4115374" cy="2067213"/>
             <wp:effectExtent l="0" t="0" r="0" b="9525"/>
             <wp:docPr id="5" name="Imagen 5"/>
-            <wp:cNvGraphicFramePr>
-              <a:graphicFrameLocks xmlns:a="http://schemas.openxmlformats.org/drawingml/2006/main" noChangeAspect="1"/>
-            </wp:cNvGraphicFramePr>
-            <a:graphic xmlns:a="http://schemas.openxmlformats.org/drawingml/2006/main">
-              <a:graphicData uri="http://schemas.openxmlformats.org/drawingml/2006/picture">
-                <pic:pic xmlns:pic="http://schemas.openxmlformats.org/drawingml/2006/picture">
-                  <pic:nvPicPr>
-                    <pic:cNvPr id="1" name=""/>
-                    <pic:cNvPicPr/>
-                  </pic:nvPicPr>
-                  <pic:blipFill>
-                    <a:blip r:embed="rId12"/>
-                    <a:stretch>
-                      <a:fillRect/>
-                    </a:stretch>
-                  </pic:blipFill>
-                  <pic:spPr>
-                    <a:xfrm>
-                      <a:off x="0" y="0"/>
-                      <a:ext cx="4115374" cy="2067213"/>
-                    </a:xfrm>
-                    <a:prstGeom prst="rect">
-                      <a:avLst/>
-                    </a:prstGeom>
-                  </pic:spPr>
-                </pic:pic>
-              </a:graphicData>
-            </a:graphic>
-          </wp:inline>
-        </w:drawing>
-      </w:r>
-    </w:p>
-    <w:p>
-      <w:pPr>
-        <w:tabs>
-          <w:tab w:val="left" w:pos="7584"/>
-        </w:tabs>
-      </w:pPr>
-      <w:r>
-        <w:t>Breves descripciones de las clases:</w:t>
-      </w:r>
-    </w:p>
-    <w:p>
-      <w:pPr>
-        <w:tabs>
-          <w:tab w:val="left" w:pos="7584"/>
-        </w:tabs>
-      </w:pPr>
-      <w:r>
-        <w:t xml:space="preserve">Tanto </w:t>
-      </w:r>
-      <w:r>
-        <w:rPr>
-          <w:b/>
-          <w:i/>
-        </w:rPr>
-        <w:t>botín</w:t>
-      </w:r>
-      <w:r>
-        <w:t xml:space="preserve"> como </w:t>
-      </w:r>
-      <w:r>
-        <w:t>zapatilla</w:t>
-      </w:r>
-      <w:r>
-        <w:t xml:space="preserve">, heredan de </w:t>
-      </w:r>
-      <w:r>
-        <w:rPr>
-          <w:b/>
-          <w:i/>
-        </w:rPr>
-        <w:t>calzado</w:t>
-      </w:r>
-      <w:r>
-        <w:t>. En calzado se encuentra la lógica fuerte de estas clases, en donde mediante propiedades y métodos, se aplican porcentajes de ganancia, impuestos de importación, validaciones de datos ingresados, etiquetas de calzados con información relevante solo en la venta e info clasificada para uso interno de la empresa</w:t>
-      </w:r>
-      <w:r>
-        <w:t>(</w:t>
-      </w:r>
-      <w:r>
-        <w:rPr>
-          <w:b/>
-          <w:i/>
-        </w:rPr>
-        <w:t>mediante una extensión del double</w:t>
-      </w:r>
-      <w:r>
-        <w:t>, se genera de cuanto seria la ganancia del calzado al momento de venderse, es decir, se compró por 4, se vende por 10, resultado de ganancia en caso de venta 6</w:t>
-      </w:r>
-      <w:r>
-        <w:t>.</w:t>
-      </w:r>
-      <w:r>
-        <w:t>)</w:t>
-      </w:r>
-    </w:p>
-    <w:p>
-      <w:pPr>
-        <w:tabs>
-          <w:tab w:val="left" w:pos="7584"/>
-        </w:tabs>
-      </w:pPr>
-      <w:r>
-        <w:t xml:space="preserve">En el summary de los métodos se encuentran </w:t>
-      </w:r>
-      <w:r>
-        <w:t>más</w:t>
-      </w:r>
-      <w:r>
-        <w:t xml:space="preserve"> detalles. El precio de los mismos, al ingresarlo, se le aplica en caso de ser importado un 35%. Este precioDeCompra, es asignable por nosotros. </w:t>
-      </w:r>
-    </w:p>
-    <w:p>
-      <w:pPr>
-        <w:tabs>
-          <w:tab w:val="left" w:pos="7584"/>
-        </w:tabs>
-      </w:pPr>
-      <w:r>
-        <w:t>Todos los calzados que se crean, por defec</w:t>
-      </w:r>
-      <w:r>
-        <w:t>to, tienen el Estado en Stock.</w:t>
-      </w:r>
-    </w:p>
-    <w:p>
-      <w:pPr>
-        <w:tabs>
-          <w:tab w:val="left" w:pos="7584"/>
-        </w:tabs>
-      </w:pPr>
-      <w:r>
-        <w:t>El</w:t>
-      </w:r>
-      <w:r>
-        <w:t xml:space="preserve"> precio de venta se genera solo, en donde recuperamos el 35% de la importación, además que le aplicamos un margen de ganancia. </w:t>
-      </w:r>
-    </w:p>
-    <w:p>
-      <w:pPr>
-        <w:tabs>
-          <w:tab w:val="left" w:pos="7584"/>
-        </w:tabs>
-      </w:pPr>
-      <w:r>
-        <w:rPr>
-          <w:b/>
-          <w:i/>
-        </w:rPr>
-        <w:t>CalzadosDAO,</w:t>
-      </w:r>
-      <w:r>
-        <w:t xml:space="preserve"> es la clase que levanta la info </w:t>
-      </w:r>
-      <w:r>
-        <w:rPr>
-          <w:b/>
-          <w:i/>
-        </w:rPr>
-        <w:t>de la BD</w:t>
-      </w:r>
-      <w:r>
-        <w:t>, a su vez, hay métodos para poder levantar datos string y convertrlos a datos enumerados.</w:t>
-      </w:r>
-    </w:p>
-    <w:p>
-      <w:pPr>
-        <w:tabs>
-          <w:tab w:val="left" w:pos="7584"/>
-        </w:tabs>
-      </w:pPr>
-      <w:r>
-        <w:rPr>
-          <w:b/>
-          <w:i/>
-        </w:rPr>
-        <w:t>En Empresa</w:t>
-      </w:r>
-      <w:r>
-        <w:t xml:space="preserve"> se agregan los calzados a la misma, también se lleva una cuenta de los gastos en compras de calzados, ingresos por las ventas y el balance de ganancia de estas transacciones. </w:t>
-      </w:r>
-    </w:p>
-    <w:p>
-      <w:pPr>
-        <w:tabs>
-          <w:tab w:val="left" w:pos="7584"/>
-        </w:tabs>
-      </w:pPr>
-      <w:r>
-        <w:t xml:space="preserve">A la hora de </w:t>
-      </w:r>
-      <w:r>
-        <w:rPr>
-          <w:b/>
-          <w:i/>
-        </w:rPr>
-        <w:t>listar la empresa</w:t>
-      </w:r>
-      <w:r>
-        <w:t xml:space="preserve">, podemos hacerlo de </w:t>
-      </w:r>
-      <w:r>
-        <w:rPr>
-          <w:b/>
-          <w:i/>
-        </w:rPr>
-        <w:t>una forma básica</w:t>
-      </w:r>
-      <w:r>
-        <w:t xml:space="preserve"> para el usuario, en donde solo mostramos el nombre de la empresa y las etiquetas de los productos (estén vendidos o en stock)</w:t>
-      </w:r>
-      <w:r>
-        <w:t xml:space="preserve">. O también tenemos una </w:t>
-      </w:r>
-      <w:r>
-        <w:rPr>
-          <w:b/>
-          <w:i/>
-        </w:rPr>
-        <w:t>info más detallada</w:t>
-      </w:r>
-      <w:r>
-        <w:t>, en donde agrega datos de la empresa más internos, como la ganancia o la info clasificada de los calzados.</w:t>
-      </w:r>
-    </w:p>
-    <w:p>
-      <w:pPr>
-        <w:tabs>
-          <w:tab w:val="left" w:pos="7584"/>
-        </w:tabs>
-      </w:pPr>
-      <w:r>
-        <w:t xml:space="preserve">Además, acá se </w:t>
-      </w:r>
-      <w:r>
-        <w:rPr>
-          <w:b/>
-          <w:i/>
-        </w:rPr>
-        <w:t>generan las ventas</w:t>
-      </w:r>
-      <w:r>
-        <w:t xml:space="preserve">, mediante la búsqueda por ID del producto que se encuentra en stock. </w:t>
-      </w:r>
-      <w:r>
-        <w:t>En este caso, se cambia el estado del calzado a vendido y se agrega un espacio a la empresa, debido a que se liberó un espacio por la venta.</w:t>
-      </w:r>
-    </w:p>
-    <w:p>
-      <w:pPr>
-        <w:tabs>
-          <w:tab w:val="left" w:pos="7584"/>
-        </w:tabs>
-        <w:rPr>
-          <w:b/>
-          <w:i/>
-          <w:sz w:val="28"/>
-        </w:rPr>
-      </w:pPr>
-    </w:p>
-    <w:p>
-      <w:pPr>
-        <w:tabs>
-          <w:tab w:val="left" w:pos="7584"/>
-        </w:tabs>
-        <w:rPr>
-          <w:b/>
-          <w:i/>
-          <w:sz w:val="28"/>
-        </w:rPr>
-      </w:pPr>
-    </w:p>
-    <w:p>
-      <w:pPr>
-        <w:tabs>
-          <w:tab w:val="left" w:pos="7584"/>
-        </w:tabs>
-        <w:rPr>
-          <w:b/>
-          <w:i/>
-          <w:sz w:val="28"/>
-        </w:rPr>
-      </w:pPr>
-    </w:p>
-    <w:p>
-      <w:pPr>
-        <w:tabs>
-          <w:tab w:val="left" w:pos="7584"/>
-        </w:tabs>
-      </w:pPr>
-      <w:r>
-        <w:rPr>
-          <w:b/>
-          <w:i/>
-          <w:sz w:val="28"/>
-        </w:rPr>
-        <w:lastRenderedPageBreak/>
-        <w:t>Exceptions: Excepciones propias</w:t>
-      </w:r>
-      <w:r>
-        <w:rPr>
-          <w:b/>
-          <w:i/>
-          <w:sz w:val="28"/>
-        </w:rPr>
-        <w:br/>
-      </w:r>
-      <w:r>
-        <w:t xml:space="preserve">Excepciones propias, con mensajes tanto personalizados como por defecto, </w:t>
-      </w:r>
-      <w:r>
-        <w:t>más</w:t>
-      </w:r>
-      <w:r>
-        <w:t xml:space="preserve"> método que permite la captura de las mismas.</w:t>
-      </w:r>
-    </w:p>
-    <w:p>
-      <w:pPr>
-        <w:tabs>
-          <w:tab w:val="left" w:pos="7584"/>
-        </w:tabs>
-      </w:pPr>
-      <w:r>
-        <w:drawing>
-          <wp:inline distT="0" distB="0" distL="0" distR="0" wp14:anchorId="17F65FEF" wp14:editId="57D92CE0">
-            <wp:extent cx="3762900" cy="1971950"/>
-            <wp:effectExtent l="0" t="0" r="9525" b="9525"/>
-            <wp:docPr id="12" name="Imagen 12"/>
             <wp:cNvGraphicFramePr>
               <a:graphicFrameLocks xmlns:a="http://schemas.openxmlformats.org/drawingml/2006/main" noChangeAspect="1"/>
             </wp:cNvGraphicFramePr>
@@ -1111,6 +1088,461 @@
                   <pic:spPr>
                     <a:xfrm>
                       <a:off x="0" y="0"/>
+                      <a:ext cx="4115374" cy="2067213"/>
+                    </a:xfrm>
+                    <a:prstGeom prst="rect">
+                      <a:avLst/>
+                    </a:prstGeom>
+                  </pic:spPr>
+                </pic:pic>
+              </a:graphicData>
+            </a:graphic>
+          </wp:inline>
+        </w:drawing>
+      </w:r>
+    </w:p>
+    <w:p>
+      <w:pPr>
+        <w:tabs>
+          <w:tab w:val="left" w:pos="7584"/>
+        </w:tabs>
+      </w:pPr>
+      <w:r>
+        <w:t>Breves descripciones de las clases:</w:t>
+      </w:r>
+    </w:p>
+    <w:p>
+      <w:pPr>
+        <w:tabs>
+          <w:tab w:val="left" w:pos="7584"/>
+        </w:tabs>
+      </w:pPr>
+      <w:r>
+        <w:t xml:space="preserve">Tanto </w:t>
+      </w:r>
+      <w:r>
+        <w:rPr>
+          <w:b/>
+          <w:i/>
+        </w:rPr>
+        <w:t>botín</w:t>
+      </w:r>
+      <w:r>
+        <w:t xml:space="preserve"> como </w:t>
+      </w:r>
+      <w:proofErr w:type="gramStart"/>
+      <w:r>
+        <w:t>zapatilla</w:t>
+      </w:r>
+      <w:r>
+        <w:t>,</w:t>
+      </w:r>
+      <w:proofErr w:type="gramEnd"/>
+      <w:r>
+        <w:t xml:space="preserve"> heredan de </w:t>
+      </w:r>
+      <w:r>
+        <w:rPr>
+          <w:b/>
+          <w:i/>
+        </w:rPr>
+        <w:t>calzado</w:t>
+      </w:r>
+      <w:r>
+        <w:t xml:space="preserve">. En calzado se encuentra la lógica fuerte de estas clases, en donde mediante propiedades y métodos, se aplican porcentajes de ganancia, impuestos de importación, validaciones de datos ingresados, etiquetas de calzados con información relevante solo en la venta e </w:t>
+      </w:r>
+      <w:proofErr w:type="spellStart"/>
+      <w:r>
+        <w:t>info</w:t>
+      </w:r>
+      <w:proofErr w:type="spellEnd"/>
+      <w:r>
+        <w:t xml:space="preserve"> clasificada para uso interno de la empresa</w:t>
+      </w:r>
+      <w:r>
+        <w:t>(</w:t>
+      </w:r>
+      <w:r>
+        <w:rPr>
+          <w:b/>
+          <w:i/>
+        </w:rPr>
+        <w:t xml:space="preserve">mediante una extensión del </w:t>
+      </w:r>
+      <w:proofErr w:type="spellStart"/>
+      <w:r>
+        <w:rPr>
+          <w:b/>
+          <w:i/>
+        </w:rPr>
+        <w:t>double</w:t>
+      </w:r>
+      <w:proofErr w:type="spellEnd"/>
+      <w:r>
+        <w:t>, se genera de cuanto seria la ganancia del calzado al momento de venderse, es decir, se compró por 4, se vende por 10, resultado de ganancia en caso de venta 6</w:t>
+      </w:r>
+      <w:r>
+        <w:t>.</w:t>
+      </w:r>
+      <w:r>
+        <w:t>)</w:t>
+      </w:r>
+    </w:p>
+    <w:p>
+      <w:pPr>
+        <w:tabs>
+          <w:tab w:val="left" w:pos="7584"/>
+        </w:tabs>
+      </w:pPr>
+      <w:r>
+        <w:t xml:space="preserve">En el </w:t>
+      </w:r>
+      <w:proofErr w:type="spellStart"/>
+      <w:r>
+        <w:t>summary</w:t>
+      </w:r>
+      <w:proofErr w:type="spellEnd"/>
+      <w:r>
+        <w:t xml:space="preserve"> de los métodos se encuentran </w:t>
+      </w:r>
+      <w:r>
+        <w:t>más</w:t>
+      </w:r>
+      <w:r>
+        <w:t xml:space="preserve"> detalles. El precio de </w:t>
+      </w:r>
+      <w:proofErr w:type="gramStart"/>
+      <w:r>
+        <w:t>los mismos</w:t>
+      </w:r>
+      <w:proofErr w:type="gramEnd"/>
+      <w:r>
+        <w:t xml:space="preserve">, al ingresarlo, se le aplica en caso de ser importado un 35%. Este </w:t>
+      </w:r>
+      <w:proofErr w:type="spellStart"/>
+      <w:r>
+        <w:t>precioDeCompra</w:t>
+      </w:r>
+      <w:proofErr w:type="spellEnd"/>
+      <w:r>
+        <w:t xml:space="preserve">, es asignable por nosotros. </w:t>
+      </w:r>
+    </w:p>
+    <w:p>
+      <w:pPr>
+        <w:tabs>
+          <w:tab w:val="left" w:pos="7584"/>
+        </w:tabs>
+      </w:pPr>
+      <w:r>
+        <w:t>Todos los calzados que se crean, por defec</w:t>
+      </w:r>
+      <w:r>
+        <w:t>to, tienen el Estado en Stock.</w:t>
+      </w:r>
+    </w:p>
+    <w:p>
+      <w:pPr>
+        <w:tabs>
+          <w:tab w:val="left" w:pos="7584"/>
+        </w:tabs>
+      </w:pPr>
+      <w:r>
+        <w:t>El</w:t>
+      </w:r>
+      <w:r>
+        <w:t xml:space="preserve"> precio de venta se genera solo, en donde recuperamos el 35% de la importación, además que le aplicamos un margen de ganancia. </w:t>
+      </w:r>
+    </w:p>
+    <w:p>
+      <w:pPr>
+        <w:tabs>
+          <w:tab w:val="left" w:pos="7584"/>
+        </w:tabs>
+      </w:pPr>
+      <w:proofErr w:type="spellStart"/>
+      <w:r>
+        <w:rPr>
+          <w:b/>
+          <w:i/>
+        </w:rPr>
+        <w:t>CalzadosDAO</w:t>
+      </w:r>
+      <w:proofErr w:type="spellEnd"/>
+      <w:r>
+        <w:rPr>
+          <w:b/>
+          <w:i/>
+        </w:rPr>
+        <w:t>,</w:t>
+      </w:r>
+      <w:r>
+        <w:t xml:space="preserve"> es la clase que levanta la </w:t>
+      </w:r>
+      <w:proofErr w:type="spellStart"/>
+      <w:r>
+        <w:t>info</w:t>
+      </w:r>
+      <w:proofErr w:type="spellEnd"/>
+      <w:r>
+        <w:t xml:space="preserve"> </w:t>
+      </w:r>
+      <w:r>
+        <w:rPr>
+          <w:b/>
+          <w:i/>
+        </w:rPr>
+        <w:t>de la BD</w:t>
+      </w:r>
+      <w:r>
+        <w:t xml:space="preserve">, a su vez, hay métodos para poder levantar datos </w:t>
+      </w:r>
+      <w:proofErr w:type="spellStart"/>
+      <w:r>
+        <w:t>string</w:t>
+      </w:r>
+      <w:proofErr w:type="spellEnd"/>
+      <w:r>
+        <w:t xml:space="preserve"> y </w:t>
+      </w:r>
+      <w:proofErr w:type="spellStart"/>
+      <w:r>
+        <w:t>convertrlos</w:t>
+      </w:r>
+      <w:proofErr w:type="spellEnd"/>
+      <w:r>
+        <w:t xml:space="preserve"> a datos enumerados.</w:t>
+      </w:r>
+    </w:p>
+    <w:p>
+      <w:pPr>
+        <w:tabs>
+          <w:tab w:val="left" w:pos="7584"/>
+        </w:tabs>
+      </w:pPr>
+      <w:r>
+        <w:rPr>
+          <w:b/>
+          <w:i/>
+        </w:rPr>
+        <w:t>En Empresa</w:t>
+      </w:r>
+      <w:r>
+        <w:t xml:space="preserve"> se agregan los calzados a la misma, también se lleva una cuenta de los gastos en compras de calzados, ingresos por las ventas y el balance de ganancia de estas transacciones. </w:t>
+      </w:r>
+    </w:p>
+    <w:p>
+      <w:pPr>
+        <w:tabs>
+          <w:tab w:val="left" w:pos="7584"/>
+        </w:tabs>
+      </w:pPr>
+      <w:r>
+        <w:t xml:space="preserve">A la hora de </w:t>
+      </w:r>
+      <w:r>
+        <w:rPr>
+          <w:b/>
+          <w:i/>
+        </w:rPr>
+        <w:t>listar la empresa</w:t>
+      </w:r>
+      <w:r>
+        <w:t xml:space="preserve">, podemos hacerlo de </w:t>
+      </w:r>
+      <w:r>
+        <w:rPr>
+          <w:b/>
+          <w:i/>
+        </w:rPr>
+        <w:t>una forma básica</w:t>
+      </w:r>
+      <w:r>
+        <w:t xml:space="preserve"> para el usuario, en donde solo mostramos el nombre de la empresa y las etiquetas de los productos (estén vendidos o en stock)</w:t>
+      </w:r>
+      <w:r>
+        <w:t xml:space="preserve">. O también tenemos una </w:t>
+      </w:r>
+      <w:proofErr w:type="spellStart"/>
+      <w:r>
+        <w:rPr>
+          <w:b/>
+          <w:i/>
+        </w:rPr>
+        <w:t>info</w:t>
+      </w:r>
+      <w:proofErr w:type="spellEnd"/>
+      <w:r>
+        <w:rPr>
+          <w:b/>
+          <w:i/>
+        </w:rPr>
+        <w:t xml:space="preserve"> más detallada</w:t>
+      </w:r>
+      <w:r>
+        <w:t xml:space="preserve">, en donde agrega datos de la empresa más internos, como la ganancia o la </w:t>
+      </w:r>
+      <w:proofErr w:type="spellStart"/>
+      <w:r>
+        <w:t>info</w:t>
+      </w:r>
+      <w:proofErr w:type="spellEnd"/>
+      <w:r>
+        <w:t xml:space="preserve"> clasificada de los calzados.</w:t>
+      </w:r>
+    </w:p>
+    <w:p>
+      <w:pPr>
+        <w:tabs>
+          <w:tab w:val="left" w:pos="7584"/>
+        </w:tabs>
+      </w:pPr>
+      <w:r>
+        <w:t xml:space="preserve">Además, acá se </w:t>
+      </w:r>
+      <w:r>
+        <w:rPr>
+          <w:b/>
+          <w:i/>
+        </w:rPr>
+        <w:t>generan las ventas</w:t>
+      </w:r>
+      <w:r>
+        <w:t xml:space="preserve">, mediante la búsqueda por ID del producto que se encuentra en stock. </w:t>
+      </w:r>
+      <w:r>
+        <w:t xml:space="preserve">En este caso, se cambia el estado del calzado </w:t>
+      </w:r>
+      <w:proofErr w:type="spellStart"/>
+      <w:r>
+        <w:t>a</w:t>
+      </w:r>
+      <w:proofErr w:type="spellEnd"/>
+      <w:r>
+        <w:t xml:space="preserve"> vendido y se agrega un espacio a la empresa, debido a que se liberó un espacio por la venta.</w:t>
+      </w:r>
+    </w:p>
+    <w:p>
+      <w:pPr>
+        <w:tabs>
+          <w:tab w:val="left" w:pos="7584"/>
+        </w:tabs>
+        <w:rPr>
+          <w:b/>
+          <w:i/>
+          <w:sz w:val="28"/>
+        </w:rPr>
+      </w:pPr>
+    </w:p>
+    <w:p>
+      <w:pPr>
+        <w:tabs>
+          <w:tab w:val="left" w:pos="7584"/>
+        </w:tabs>
+        <w:rPr>
+          <w:b/>
+          <w:i/>
+          <w:sz w:val="28"/>
+        </w:rPr>
+      </w:pPr>
+    </w:p>
+    <w:p>
+      <w:pPr>
+        <w:tabs>
+          <w:tab w:val="left" w:pos="7584"/>
+        </w:tabs>
+        <w:rPr>
+          <w:b/>
+          <w:i/>
+          <w:sz w:val="28"/>
+        </w:rPr>
+      </w:pPr>
+    </w:p>
+    <w:p>
+      <w:pPr>
+        <w:tabs>
+          <w:tab w:val="left" w:pos="7584"/>
+        </w:tabs>
+      </w:pPr>
+      <w:proofErr w:type="spellStart"/>
+      <w:r>
+        <w:rPr>
+          <w:b/>
+          <w:i/>
+          <w:sz w:val="28"/>
+        </w:rPr>
+        <w:lastRenderedPageBreak/>
+        <w:t>Exceptions</w:t>
+      </w:r>
+      <w:proofErr w:type="spellEnd"/>
+      <w:r>
+        <w:rPr>
+          <w:b/>
+          <w:i/>
+          <w:sz w:val="28"/>
+        </w:rPr>
+        <w:t>: Excepciones propias</w:t>
+      </w:r>
+      <w:r>
+        <w:rPr>
+          <w:b/>
+          <w:i/>
+          <w:sz w:val="28"/>
+        </w:rPr>
+        <w:br/>
+      </w:r>
+      <w:r>
+        <w:t xml:space="preserve">Excepciones propias, con mensajes tanto personalizados como por defecto, </w:t>
+      </w:r>
+      <w:r>
+        <w:t>más</w:t>
+      </w:r>
+      <w:r>
+        <w:t xml:space="preserve"> método que permite la captura de </w:t>
+      </w:r>
+      <w:proofErr w:type="gramStart"/>
+      <w:r>
+        <w:t>las mismas</w:t>
+      </w:r>
+      <w:proofErr w:type="gramEnd"/>
+      <w:r>
+        <w:t>.</w:t>
+      </w:r>
+    </w:p>
+    <w:p>
+      <w:pPr>
+        <w:tabs>
+          <w:tab w:val="left" w:pos="7584"/>
+        </w:tabs>
+      </w:pPr>
+      <w:r>
+        <w:rPr>
+          <w:noProof/>
+        </w:rPr>
+        <w:drawing>
+          <wp:inline distT="0" distB="0" distL="0" distR="0" wp14:anchorId="19E3341E" wp14:editId="3C531EFE">
+            <wp:extent cx="3762900" cy="1971950"/>
+            <wp:effectExtent l="0" t="0" r="9525" b="9525"/>
+            <wp:docPr id="12" name="Imagen 12"/>
+            <wp:cNvGraphicFramePr>
+              <a:graphicFrameLocks xmlns:a="http://schemas.openxmlformats.org/drawingml/2006/main" noChangeAspect="1"/>
+            </wp:cNvGraphicFramePr>
+            <a:graphic xmlns:a="http://schemas.openxmlformats.org/drawingml/2006/main">
+              <a:graphicData uri="http://schemas.openxmlformats.org/drawingml/2006/picture">
+                <pic:pic xmlns:pic="http://schemas.openxmlformats.org/drawingml/2006/picture">
+                  <pic:nvPicPr>
+                    <pic:cNvPr id="1" name=""/>
+                    <pic:cNvPicPr/>
+                  </pic:nvPicPr>
+                  <pic:blipFill>
+                    <a:blip r:embed="rId14"/>
+                    <a:stretch>
+                      <a:fillRect/>
+                    </a:stretch>
+                  </pic:blipFill>
+                  <pic:spPr>
+                    <a:xfrm>
+                      <a:off x="0" y="0"/>
                       <a:ext cx="3762900" cy="1971950"/>
                     </a:xfrm>
                     <a:prstGeom prst="rect">
@@ -1130,24 +1562,60 @@
           <w:tab w:val="left" w:pos="7584"/>
         </w:tabs>
       </w:pPr>
+      <w:proofErr w:type="spellStart"/>
       <w:r>
         <w:rPr>
           <w:b/>
           <w:i/>
           <w:sz w:val="28"/>
         </w:rPr>
-        <w:t>TestConsola: Test (ejectutar posteriormente al formulario)</w:t>
-      </w:r>
+        <w:t>TestConsola</w:t>
+      </w:r>
+      <w:proofErr w:type="spellEnd"/>
       <w:r>
         <w:rPr>
           <w:b/>
           <w:i/>
           <w:sz w:val="28"/>
         </w:rPr>
+        <w:t>: Test (</w:t>
+      </w:r>
+      <w:proofErr w:type="spellStart"/>
+      <w:r>
+        <w:rPr>
+          <w:b/>
+          <w:i/>
+          <w:sz w:val="28"/>
+        </w:rPr>
+        <w:t>ejectutar</w:t>
+      </w:r>
+      <w:proofErr w:type="spellEnd"/>
+      <w:r>
+        <w:rPr>
+          <w:b/>
+          <w:i/>
+          <w:sz w:val="28"/>
+        </w:rPr>
+        <w:t xml:space="preserve"> posteriormente al formulario)</w:t>
+      </w:r>
+      <w:r>
+        <w:rPr>
+          <w:b/>
+          <w:i/>
+          <w:sz w:val="28"/>
+        </w:rPr>
         <w:br/>
       </w:r>
       <w:r>
-        <w:t xml:space="preserve">En el test se prueban las funcionalidades básicas del programa, como agregar, vender, capturar excepciones, guardar archivos y leer la empresa de botines del formulario. </w:t>
+        <w:t xml:space="preserve">En </w:t>
+      </w:r>
+      <w:proofErr w:type="gramStart"/>
+      <w:r>
+        <w:t>el test</w:t>
+      </w:r>
+      <w:proofErr w:type="gramEnd"/>
+      <w:r>
+        <w:t xml:space="preserve"> se prueban las funcionalidades básicas del programa, como agregar, vender, capturar excepciones, guardar archivos y leer la empresa de botines del formulario. </w:t>
       </w:r>
     </w:p>
     <w:p>
@@ -1157,7 +1625,23 @@
         </w:tabs>
       </w:pPr>
       <w:r>
-        <w:t xml:space="preserve">A diferencia del form, en donde la info que se muestra es la detallada de 2 empresa distintas. En este caso, en la consola, la empresa es </w:t>
+        <w:t xml:space="preserve">A diferencia del </w:t>
+      </w:r>
+      <w:proofErr w:type="spellStart"/>
+      <w:r>
+        <w:t>form</w:t>
+      </w:r>
+      <w:proofErr w:type="spellEnd"/>
+      <w:r>
+        <w:t xml:space="preserve">, en donde la </w:t>
+      </w:r>
+      <w:proofErr w:type="spellStart"/>
+      <w:r>
+        <w:t>info</w:t>
+      </w:r>
+      <w:proofErr w:type="spellEnd"/>
+      <w:r>
+        <w:t xml:space="preserve"> que se muestra es la detallada de 2 empresa distintas. En este caso, en la consola, la empresa es </w:t>
       </w:r>
       <w:r>
         <w:rPr>
@@ -1167,7 +1651,15 @@
         <w:t>1 sola y posee objetos Zapatilla y Botines.</w:t>
       </w:r>
       <w:r>
-        <w:t xml:space="preserve"> Además, que el método que muestra los datos por consola, es el de información básica, sin tanto detalle. (En la imagen vemos como captura 2 excepciones)</w:t>
+        <w:t xml:space="preserve"> Además, que el método que muestra los datos por </w:t>
+      </w:r>
+      <w:proofErr w:type="gramStart"/>
+      <w:r>
+        <w:t>consola,</w:t>
+      </w:r>
+      <w:proofErr w:type="gramEnd"/>
+      <w:r>
+        <w:t xml:space="preserve"> es el de información básica, sin tanto detalle. (En la imagen vemos como captura 2 excepciones)</w:t>
       </w:r>
     </w:p>
     <w:p>
@@ -1182,7 +1674,7 @@
           <w:lang w:eastAsia="es-ES"/>
         </w:rPr>
         <w:drawing>
-          <wp:anchor distT="0" distB="0" distL="114300" distR="114300" simplePos="0" relativeHeight="251662336" behindDoc="0" locked="0" layoutInCell="1" allowOverlap="1" wp14:anchorId="7FF611F0" wp14:editId="1E1B103D">
+          <wp:anchor distT="0" distB="0" distL="114300" distR="114300" simplePos="0" relativeHeight="251662336" behindDoc="0" locked="0" layoutInCell="1" allowOverlap="1" wp14:anchorId="5BD8C3AC" wp14:editId="25D78FAD">
             <wp:simplePos x="0" y="0"/>
             <wp:positionH relativeFrom="margin">
               <wp:align>left</wp:align>
@@ -1205,7 +1697,7 @@
                     <pic:cNvPicPr/>
                   </pic:nvPicPr>
                   <pic:blipFill rotWithShape="1">
-                    <a:blip r:embed="rId14" cstate="print">
+                    <a:blip r:embed="rId15" cstate="print">
                       <a:extLst>
                         <a:ext uri="{28A0092B-C50C-407E-A947-70E740481C1C}">
                           <a14:useLocalDpi xmlns:a14="http://schemas.microsoft.com/office/drawing/2010/main" val="0"/>
@@ -1268,6 +1760,7 @@
           <w:sz w:val="28"/>
         </w:rPr>
       </w:pPr>
+      <w:proofErr w:type="spellStart"/>
       <w:r>
         <w:rPr>
           <w:b/>
@@ -1275,12 +1768,29 @@
           <w:sz w:val="28"/>
         </w:rPr>
         <w:lastRenderedPageBreak/>
-        <w:t>TestUnitario: Test unitarios</w:t>
-      </w:r>
-    </w:p>
-    <w:p>
-      <w:r>
-        <w:t xml:space="preserve">Consta de 3 test unitarios, los cuales esperan excepciones determinadas. Se prueba agregar datos null a un archivo, agregar calzado con estado vendido a una empresa, y calzado con precio inferior a 3mil. </w:t>
+        <w:t>TestUnitario</w:t>
+      </w:r>
+      <w:proofErr w:type="spellEnd"/>
+      <w:r>
+        <w:rPr>
+          <w:b/>
+          <w:i/>
+          <w:sz w:val="28"/>
+        </w:rPr>
+        <w:t>: Test unitarios</w:t>
+      </w:r>
+    </w:p>
+    <w:p>
+      <w:r>
+        <w:t xml:space="preserve">Consta de 3 test unitarios, los cuales esperan excepciones determinadas. Se prueba agregar datos </w:t>
+      </w:r>
+      <w:proofErr w:type="spellStart"/>
+      <w:r>
+        <w:t>null</w:t>
+      </w:r>
+      <w:proofErr w:type="spellEnd"/>
+      <w:r>
+        <w:t xml:space="preserve"> a un archivo, agregar calzado con estado vendido a una empresa, y calzado con precio inferior a 3mil. </w:t>
       </w:r>
     </w:p>
     <w:p>
@@ -1290,7 +1800,7 @@
           <w:lang w:eastAsia="es-ES"/>
         </w:rPr>
         <w:drawing>
-          <wp:inline distT="0" distB="0" distL="0" distR="0" wp14:anchorId="0B56A656" wp14:editId="1637D92F">
+          <wp:inline distT="0" distB="0" distL="0" distR="0" wp14:anchorId="59AFB2CB" wp14:editId="446AF282">
             <wp:extent cx="4563112" cy="5344271"/>
             <wp:effectExtent l="0" t="0" r="8890" b="8890"/>
             <wp:docPr id="8" name="Imagen 8"/>
@@ -1305,7 +1815,7 @@
                     <pic:cNvPicPr/>
                   </pic:nvPicPr>
                   <pic:blipFill>
-                    <a:blip r:embed="rId15"/>
+                    <a:blip r:embed="rId16"/>
                     <a:stretch>
                       <a:fillRect/>
                     </a:stretch>
@@ -1358,8 +1868,6 @@
         </w:rPr>
         <w:t xml:space="preserve"> A DIFERENCIA DEL TP4 EN FECHA DE ENTREGA ORIGINAL.</w:t>
       </w:r>
-      <w:bookmarkStart w:id="0" w:name="_GoBack"/>
-      <w:bookmarkEnd w:id="0"/>
       <w:r>
         <w:rPr>
           <w:b/>
@@ -1389,7 +1897,7 @@
           <w:lang w:eastAsia="es-ES"/>
         </w:rPr>
         <w:drawing>
-          <wp:anchor distT="0" distB="0" distL="114300" distR="114300" simplePos="0" relativeHeight="251663360" behindDoc="0" locked="0" layoutInCell="1" allowOverlap="1" wp14:anchorId="74D5B308" wp14:editId="45423769">
+          <wp:anchor distT="0" distB="0" distL="114300" distR="114300" simplePos="0" relativeHeight="251663360" behindDoc="0" locked="0" layoutInCell="1" allowOverlap="1" wp14:anchorId="55E63A1F" wp14:editId="7C508961">
             <wp:simplePos x="0" y="0"/>
             <wp:positionH relativeFrom="margin">
               <wp:posOffset>2676525</wp:posOffset>
@@ -1412,7 +1920,7 @@
                     <pic:cNvPicPr/>
                   </pic:nvPicPr>
                   <pic:blipFill>
-                    <a:blip r:embed="rId16">
+                    <a:blip r:embed="rId17">
                       <a:extLst>
                         <a:ext uri="{28A0092B-C50C-407E-A947-70E740481C1C}">
                           <a14:useLocalDpi xmlns:a14="http://schemas.microsoft.com/office/drawing/2010/main" val="0"/>
@@ -1475,7 +1983,7 @@
 </file>
 
 <file path=word/endnotes.xml><?xml version="1.0" encoding="utf-8"?>
-<w:endnotes xmlns:wpc="http://schemas.microsoft.com/office/word/2010/wordprocessingCanvas" xmlns:cx="http://schemas.microsoft.com/office/drawing/2014/chartex" xmlns:mc="http://schemas.openxmlformats.org/markup-compatibility/2006" xmlns:o="urn:schemas-microsoft-com:office:office" xmlns:r="http://schemas.openxmlformats.org/officeDocument/2006/relationships" xmlns:m="http://schemas.openxmlformats.org/officeDocument/2006/math" xmlns:v="urn:schemas-microsoft-com:vml" xmlns:wp14="http://schemas.microsoft.com/office/word/2010/wordprocessingDrawing" xmlns:wp="http://schemas.openxmlformats.org/drawingml/2006/wordprocessingDrawing" xmlns:w10="urn:schemas-microsoft-com:office:word" xmlns:w="http://schemas.openxmlformats.org/wordprocessingml/2006/main" xmlns:w14="http://schemas.microsoft.com/office/word/2010/wordml" xmlns:w15="http://schemas.microsoft.com/office/word/2012/wordml" xmlns:w16se="http://schemas.microsoft.com/office/word/2015/wordml/symex" xmlns:wpg="http://schemas.microsoft.com/office/word/2010/wordprocessingGroup" xmlns:wpi="http://schemas.microsoft.com/office/word/2010/wordprocessingInk" xmlns:wne="http://schemas.microsoft.com/office/word/2006/wordml" xmlns:wps="http://schemas.microsoft.com/office/word/2010/wordprocessingShape" mc:Ignorable="w14 w15 w16se wp14">
+<w:endnotes xmlns:wpc="http://schemas.microsoft.com/office/word/2010/wordprocessingCanvas" xmlns:cx="http://schemas.microsoft.com/office/drawing/2014/chartex" xmlns:cx1="http://schemas.microsoft.com/office/drawing/2015/9/8/chartex" xmlns:cx2="http://schemas.microsoft.com/office/drawing/2015/10/21/chartex" xmlns:cx3="http://schemas.microsoft.com/office/drawing/2016/5/9/chartex" xmlns:cx4="http://schemas.microsoft.com/office/drawing/2016/5/10/chartex" xmlns:cx5="http://schemas.microsoft.com/office/drawing/2016/5/11/chartex" xmlns:cx6="http://schemas.microsoft.com/office/drawing/2016/5/12/chartex" xmlns:cx7="http://schemas.microsoft.com/office/drawing/2016/5/13/chartex" xmlns:cx8="http://schemas.microsoft.com/office/drawing/2016/5/14/chartex" xmlns:mc="http://schemas.openxmlformats.org/markup-compatibility/2006" xmlns:aink="http://schemas.microsoft.com/office/drawing/2016/ink" xmlns:am3d="http://schemas.microsoft.com/office/drawing/2017/model3d" xmlns:o="urn:schemas-microsoft-com:office:office" xmlns:r="http://schemas.openxmlformats.org/officeDocument/2006/relationships" xmlns:m="http://schemas.openxmlformats.org/officeDocument/2006/math" xmlns:v="urn:schemas-microsoft-com:vml" xmlns:wp14="http://schemas.microsoft.com/office/word/2010/wordprocessingDrawing" xmlns:wp="http://schemas.openxmlformats.org/drawingml/2006/wordprocessingDrawing" xmlns:w10="urn:schemas-microsoft-com:office:word" xmlns:w="http://schemas.openxmlformats.org/wordprocessingml/2006/main" xmlns:w14="http://schemas.microsoft.com/office/word/2010/wordml" xmlns:w15="http://schemas.microsoft.com/office/word/2012/wordml" xmlns:w16cex="http://schemas.microsoft.com/office/word/2018/wordml/cex" xmlns:w16cid="http://schemas.microsoft.com/office/word/2016/wordml/cid" xmlns:w16="http://schemas.microsoft.com/office/word/2018/wordml" xmlns:w16se="http://schemas.microsoft.com/office/word/2015/wordml/symex" xmlns:wpg="http://schemas.microsoft.com/office/word/2010/wordprocessingGroup" xmlns:wpi="http://schemas.microsoft.com/office/word/2010/wordprocessingInk" xmlns:wne="http://schemas.microsoft.com/office/word/2006/wordml" xmlns:wps="http://schemas.microsoft.com/office/word/2010/wordprocessingShape" mc:Ignorable="w14 w15 w16se w16cid w16 w16cex wp14">
   <w:endnote w:type="separator" w:id="-1">
     <w:p>
       <w:pPr>
@@ -1500,7 +2008,7 @@
 </file>
 
 <file path=word/footnotes.xml><?xml version="1.0" encoding="utf-8"?>
-<w:footnotes xmlns:wpc="http://schemas.microsoft.com/office/word/2010/wordprocessingCanvas" xmlns:cx="http://schemas.microsoft.com/office/drawing/2014/chartex" xmlns:mc="http://schemas.openxmlformats.org/markup-compatibility/2006" xmlns:o="urn:schemas-microsoft-com:office:office" xmlns:r="http://schemas.openxmlformats.org/officeDocument/2006/relationships" xmlns:m="http://schemas.openxmlformats.org/officeDocument/2006/math" xmlns:v="urn:schemas-microsoft-com:vml" xmlns:wp14="http://schemas.microsoft.com/office/word/2010/wordprocessingDrawing" xmlns:wp="http://schemas.openxmlformats.org/drawingml/2006/wordprocessingDrawing" xmlns:w10="urn:schemas-microsoft-com:office:word" xmlns:w="http://schemas.openxmlformats.org/wordprocessingml/2006/main" xmlns:w14="http://schemas.microsoft.com/office/word/2010/wordml" xmlns:w15="http://schemas.microsoft.com/office/word/2012/wordml" xmlns:w16se="http://schemas.microsoft.com/office/word/2015/wordml/symex" xmlns:wpg="http://schemas.microsoft.com/office/word/2010/wordprocessingGroup" xmlns:wpi="http://schemas.microsoft.com/office/word/2010/wordprocessingInk" xmlns:wne="http://schemas.microsoft.com/office/word/2006/wordml" xmlns:wps="http://schemas.microsoft.com/office/word/2010/wordprocessingShape" mc:Ignorable="w14 w15 w16se wp14">
+<w:footnotes xmlns:wpc="http://schemas.microsoft.com/office/word/2010/wordprocessingCanvas" xmlns:cx="http://schemas.microsoft.com/office/drawing/2014/chartex" xmlns:cx1="http://schemas.microsoft.com/office/drawing/2015/9/8/chartex" xmlns:cx2="http://schemas.microsoft.com/office/drawing/2015/10/21/chartex" xmlns:cx3="http://schemas.microsoft.com/office/drawing/2016/5/9/chartex" xmlns:cx4="http://schemas.microsoft.com/office/drawing/2016/5/10/chartex" xmlns:cx5="http://schemas.microsoft.com/office/drawing/2016/5/11/chartex" xmlns:cx6="http://schemas.microsoft.com/office/drawing/2016/5/12/chartex" xmlns:cx7="http://schemas.microsoft.com/office/drawing/2016/5/13/chartex" xmlns:cx8="http://schemas.microsoft.com/office/drawing/2016/5/14/chartex" xmlns:mc="http://schemas.openxmlformats.org/markup-compatibility/2006" xmlns:aink="http://schemas.microsoft.com/office/drawing/2016/ink" xmlns:am3d="http://schemas.microsoft.com/office/drawing/2017/model3d" xmlns:o="urn:schemas-microsoft-com:office:office" xmlns:r="http://schemas.openxmlformats.org/officeDocument/2006/relationships" xmlns:m="http://schemas.openxmlformats.org/officeDocument/2006/math" xmlns:v="urn:schemas-microsoft-com:vml" xmlns:wp14="http://schemas.microsoft.com/office/word/2010/wordprocessingDrawing" xmlns:wp="http://schemas.openxmlformats.org/drawingml/2006/wordprocessingDrawing" xmlns:w10="urn:schemas-microsoft-com:office:word" xmlns:w="http://schemas.openxmlformats.org/wordprocessingml/2006/main" xmlns:w14="http://schemas.microsoft.com/office/word/2010/wordml" xmlns:w15="http://schemas.microsoft.com/office/word/2012/wordml" xmlns:w16cex="http://schemas.microsoft.com/office/word/2018/wordml/cex" xmlns:w16cid="http://schemas.microsoft.com/office/word/2016/wordml/cid" xmlns:w16="http://schemas.microsoft.com/office/word/2018/wordml" xmlns:w16se="http://schemas.microsoft.com/office/word/2015/wordml/symex" xmlns:wpg="http://schemas.microsoft.com/office/word/2010/wordprocessingGroup" xmlns:wpi="http://schemas.microsoft.com/office/word/2010/wordprocessingInk" xmlns:wne="http://schemas.microsoft.com/office/word/2006/wordml" xmlns:wps="http://schemas.microsoft.com/office/word/2010/wordprocessingShape" mc:Ignorable="w14 w15 w16se w16cid w16 w16cex wp14">
   <w:footnote w:type="separator" w:id="-1">
     <w:p>
       <w:pPr>
@@ -1525,7 +2033,7 @@
 </file>
 
 <file path=word/styles.xml><?xml version="1.0" encoding="utf-8"?>
-<w:styles xmlns:mc="http://schemas.openxmlformats.org/markup-compatibility/2006" xmlns:r="http://schemas.openxmlformats.org/officeDocument/2006/relationships" xmlns:w="http://schemas.openxmlformats.org/wordprocessingml/2006/main" xmlns:w14="http://schemas.microsoft.com/office/word/2010/wordml" xmlns:w15="http://schemas.microsoft.com/office/word/2012/wordml" xmlns:w16se="http://schemas.microsoft.com/office/word/2015/wordml/symex" mc:Ignorable="w14 w15 w16se">
+<w:styles xmlns:mc="http://schemas.openxmlformats.org/markup-compatibility/2006" xmlns:r="http://schemas.openxmlformats.org/officeDocument/2006/relationships" xmlns:w="http://schemas.openxmlformats.org/wordprocessingml/2006/main" xmlns:w14="http://schemas.microsoft.com/office/word/2010/wordml" xmlns:w15="http://schemas.microsoft.com/office/word/2012/wordml" xmlns:w16cex="http://schemas.microsoft.com/office/word/2018/wordml/cex" xmlns:w16cid="http://schemas.microsoft.com/office/word/2016/wordml/cid" xmlns:w16="http://schemas.microsoft.com/office/word/2018/wordml" xmlns:w16se="http://schemas.microsoft.com/office/word/2015/wordml/symex" mc:Ignorable="w14 w15 w16se w16cid w16 w16cex">
   <w:docDefaults>
     <w:rPrDefault>
       <w:rPr>
@@ -1541,7 +2049,7 @@
       </w:pPr>
     </w:pPrDefault>
   </w:docDefaults>
-  <w:latentStyles w:defLockedState="0" w:defUIPriority="99" w:defSemiHidden="0" w:defUnhideWhenUsed="0" w:defQFormat="0" w:count="371">
+  <w:latentStyles w:defLockedState="0" w:defUIPriority="99" w:defSemiHidden="0" w:defUnhideWhenUsed="0" w:defQFormat="0" w:count="376">
     <w:lsdException w:name="Normal" w:uiPriority="0" w:qFormat="1"/>
     <w:lsdException w:name="heading 1" w:uiPriority="9" w:qFormat="1"/>
     <w:lsdException w:name="heading 2" w:semiHidden="1" w:uiPriority="9" w:unhideWhenUsed="1" w:qFormat="1"/>
@@ -1647,7 +2155,6 @@
     <w:lsdException w:name="HTML Sample" w:semiHidden="1" w:unhideWhenUsed="1"/>
     <w:lsdException w:name="HTML Typewriter" w:semiHidden="1" w:unhideWhenUsed="1"/>
     <w:lsdException w:name="HTML Variable" w:semiHidden="1" w:unhideWhenUsed="1"/>
-    <w:lsdException w:name="Normal Table" w:semiHidden="1" w:unhideWhenUsed="1"/>
     <w:lsdException w:name="annotation subject" w:semiHidden="1" w:unhideWhenUsed="1"/>
     <w:lsdException w:name="No List" w:semiHidden="1" w:unhideWhenUsed="1"/>
     <w:lsdException w:name="Outline List 1" w:semiHidden="1" w:unhideWhenUsed="1"/>
@@ -1690,11 +2197,8 @@
     <w:lsdException w:name="Table Contemporary" w:semiHidden="1" w:unhideWhenUsed="1"/>
     <w:lsdException w:name="Table Elegant" w:semiHidden="1" w:unhideWhenUsed="1"/>
     <w:lsdException w:name="Table Professional" w:semiHidden="1" w:unhideWhenUsed="1"/>
-    <w:lsdException w:name="Table Subtle 1" w:semiHidden="1" w:unhideWhenUsed="1"/>
     <w:lsdException w:name="Table Subtle 2" w:semiHidden="1" w:unhideWhenUsed="1"/>
     <w:lsdException w:name="Table Web 1" w:semiHidden="1" w:unhideWhenUsed="1"/>
-    <w:lsdException w:name="Table Web 2" w:semiHidden="1" w:unhideWhenUsed="1"/>
-    <w:lsdException w:name="Table Web 3" w:semiHidden="1" w:unhideWhenUsed="1"/>
     <w:lsdException w:name="Balloon Text" w:semiHidden="1" w:unhideWhenUsed="1"/>
     <w:lsdException w:name="Table Grid" w:uiPriority="39"/>
     <w:lsdException w:name="Table Theme" w:semiHidden="1" w:unhideWhenUsed="1"/>
@@ -1913,6 +2417,11 @@
     <w:lsdException w:name="List Table 5 Dark Accent 6" w:uiPriority="50"/>
     <w:lsdException w:name="List Table 6 Colorful Accent 6" w:uiPriority="51"/>
     <w:lsdException w:name="List Table 7 Colorful Accent 6" w:uiPriority="52"/>
+    <w:lsdException w:name="Mention" w:semiHidden="1" w:unhideWhenUsed="1"/>
+    <w:lsdException w:name="Smart Hyperlink" w:semiHidden="1" w:unhideWhenUsed="1"/>
+    <w:lsdException w:name="Hashtag" w:semiHidden="1" w:unhideWhenUsed="1"/>
+    <w:lsdException w:name="Unresolved Mention" w:semiHidden="1" w:unhideWhenUsed="1"/>
+    <w:lsdException w:name="Smart Link" w:semiHidden="1" w:unhideWhenUsed="1"/>
   </w:latentStyles>
   <w:style w:type="paragraph" w:default="1" w:styleId="Normal">
     <w:name w:val="Normal"/>

</xml_diff>